<commit_message>
improvements based on user feedback
</commit_message>
<xml_diff>
--- a/src/files/resume.docx
+++ b/src/files/resume.docx
@@ -17,85 +17,277 @@
         <w:rPr>
           <w:b w:val="1"/>
           <w:bCs w:val="1"/>
-          <w:sz w:val="24"/>
-          <w:szCs w:val="24"/>
+          <w:sz w:val="36"/>
+          <w:szCs w:val="36"/>
           <w:rtl w:val="0"/>
           <w:lang w:val="en-US"/>
         </w:rPr>
         <w:t>Douglas Michael Soule</w:t>
+      </w:r>
+      <w:r>
+        <w:rPr>
+          <w:b w:val="1"/>
+          <w:bCs w:val="1"/>
+          <w:sz w:val="24"/>
+          <w:szCs w:val="24"/>
+        </w:rPr>
+        <w:tab/>
+      </w:r>
+    </w:p>
+    <w:p>
+      <w:pPr>
+        <w:pStyle w:val="No Spacing"/>
+        <w:rPr>
+          <w:b w:val="1"/>
+          <w:bCs w:val="1"/>
+          <w:sz w:val="24"/>
+          <w:szCs w:val="24"/>
+        </w:rPr>
+      </w:pPr>
+      <w:r>
+        <w:rPr>
+          <w:sz w:val="24"/>
+          <w:szCs w:val="24"/>
+          <w:rtl w:val="0"/>
+          <w:lang w:val="en-US"/>
+        </w:rPr>
+        <w:t>Full-Stack Web Developer</w:t>
+      </w:r>
+      <w:r>
+        <w:rPr>
+          <w:b w:val="1"/>
+          <w:bCs w:val="1"/>
+          <w:sz w:val="24"/>
+          <w:szCs w:val="24"/>
+        </w:rPr>
+        <w:tab/>
+        <w:tab/>
+        <w:tab/>
+        <w:tab/>
+      </w:r>
+    </w:p>
+    <w:p>
+      <w:pPr>
+        <w:pStyle w:val="No Spacing"/>
+        <w:rPr>
+          <w:rStyle w:val="None"/>
+          <w:sz w:val="24"/>
+          <w:szCs w:val="24"/>
+        </w:rPr>
+      </w:pPr>
+      <w:r>
+        <w:rPr>
+          <w:rStyle w:val="Hyperlink.0"/>
+        </w:rPr>
+        <w:fldChar w:fldCharType="begin" w:fldLock="0"/>
+      </w:r>
+      <w:r>
+        <w:rPr>
+          <w:rStyle w:val="Hyperlink.0"/>
+        </w:rPr>
+        <w:instrText xml:space="preserve"> HYPERLINK "mailto:Souleman13@gmail.com"</w:instrText>
+      </w:r>
+      <w:r>
+        <w:rPr>
+          <w:rStyle w:val="Hyperlink.0"/>
+        </w:rPr>
+        <w:fldChar w:fldCharType="separate" w:fldLock="0"/>
+      </w:r>
+      <w:r>
+        <w:rPr>
+          <w:rStyle w:val="Hyperlink.0"/>
+          <w:rtl w:val="0"/>
+        </w:rPr>
+        <w:t>Souleman13@gmail.com</w:t>
+      </w:r>
+      <w:r>
+        <w:rPr/>
+        <w:fldChar w:fldCharType="end" w:fldLock="0"/>
+      </w:r>
+      <w:r>
+        <w:rPr>
+          <w:rStyle w:val="None"/>
+          <w:sz w:val="24"/>
+          <w:szCs w:val="24"/>
+          <w:rtl w:val="0"/>
+          <w:lang w:val="en-US"/>
+        </w:rPr>
+        <w:t xml:space="preserve"> | </w:t>
+      </w:r>
+      <w:r>
+        <w:rPr>
+          <w:rStyle w:val="None"/>
+          <w:sz w:val="24"/>
+          <w:szCs w:val="24"/>
+          <w:rtl w:val="0"/>
+          <w:lang w:val="en-US"/>
+        </w:rPr>
+        <w:t>816-547-2049</w:t>
+      </w:r>
+    </w:p>
+    <w:p>
+      <w:pPr>
+        <w:pStyle w:val="No Spacing"/>
+        <w:rPr>
+          <w:sz w:val="24"/>
+          <w:szCs w:val="24"/>
+        </w:rPr>
+      </w:pPr>
+    </w:p>
+    <w:p>
+      <w:pPr>
+        <w:pStyle w:val="No Spacing"/>
+        <w:rPr>
+          <w:sz w:val="24"/>
+          <w:szCs w:val="24"/>
+        </w:rPr>
+      </w:pPr>
+    </w:p>
+    <w:p>
+      <w:pPr>
+        <w:pStyle w:val="No Spacing"/>
+        <w:rPr>
+          <w:rStyle w:val="None"/>
+          <w:sz w:val="24"/>
+          <w:szCs w:val="24"/>
+        </w:rPr>
+      </w:pPr>
+      <w:r>
+        <w:rPr>
+          <w:rStyle w:val="None"/>
+          <w:b w:val="1"/>
+          <w:bCs w:val="1"/>
+          <w:sz w:val="24"/>
+          <w:szCs w:val="24"/>
+          <w:rtl w:val="0"/>
+          <w:lang w:val="en-US"/>
+        </w:rPr>
+        <w:t>Links</w:t>
+      </w:r>
+      <w:r>
+        <w:rPr>
+          <w:rStyle w:val="None"/>
+          <w:sz w:val="24"/>
+          <w:szCs w:val="24"/>
+        </w:rPr>
         <w:tab/>
         <w:tab/>
         <w:tab/>
         <w:tab/>
         <w:tab/>
+        <w:tab/>
+        <w:tab/>
+        <w:tab/>
       </w:r>
     </w:p>
     <w:p>
       <w:pPr>
         <w:pStyle w:val="No Spacing"/>
         <w:rPr>
+          <w:rStyle w:val="None"/>
           <w:sz w:val="24"/>
           <w:szCs w:val="24"/>
         </w:rPr>
       </w:pPr>
       <w:r>
         <w:rPr>
-          <w:rStyle w:val="Hyperlink.0"/>
-          <w:sz w:val="24"/>
-          <w:szCs w:val="24"/>
-        </w:rPr>
-        <w:fldChar w:fldCharType="begin" w:fldLock="0"/>
-      </w:r>
-      <w:r>
-        <w:rPr>
-          <w:rStyle w:val="Hyperlink.0"/>
-          <w:sz w:val="24"/>
-          <w:szCs w:val="24"/>
-        </w:rPr>
-        <w:instrText xml:space="preserve"> HYPERLINK "mailto:Souleman13@gmail.com"</w:instrText>
-      </w:r>
-      <w:r>
-        <w:rPr>
-          <w:rStyle w:val="Hyperlink.0"/>
-          <w:sz w:val="24"/>
-          <w:szCs w:val="24"/>
-        </w:rPr>
-        <w:fldChar w:fldCharType="separate" w:fldLock="0"/>
-      </w:r>
-      <w:r>
-        <w:rPr>
-          <w:rStyle w:val="Hyperlink.0"/>
+          <w:rStyle w:val="None"/>
           <w:sz w:val="24"/>
           <w:szCs w:val="24"/>
           <w:rtl w:val="0"/>
           <w:lang w:val="en-US"/>
         </w:rPr>
-        <w:t>Souleman13@gmail.com</w:t>
-      </w:r>
-      <w:r>
-        <w:rPr>
-          <w:sz w:val="24"/>
-          <w:szCs w:val="24"/>
-        </w:rPr>
+        <w:t xml:space="preserve">LinkedIn =&gt; </w:t>
+      </w:r>
+      <w:r>
+        <w:rPr>
+          <w:rStyle w:val="Hyperlink.0"/>
+        </w:rPr>
+        <w:fldChar w:fldCharType="begin" w:fldLock="0"/>
+      </w:r>
+      <w:r>
+        <w:rPr>
+          <w:rStyle w:val="Hyperlink.0"/>
+        </w:rPr>
+        <w:instrText xml:space="preserve"> HYPERLINK "http://www.linkedin.com/in/souleman13"</w:instrText>
+      </w:r>
+      <w:r>
+        <w:rPr>
+          <w:rStyle w:val="Hyperlink.0"/>
+        </w:rPr>
+        <w:fldChar w:fldCharType="separate" w:fldLock="0"/>
+      </w:r>
+      <w:r>
+        <w:rPr>
+          <w:rStyle w:val="Hyperlink.0"/>
+          <w:rtl w:val="0"/>
+        </w:rPr>
+        <w:t>souleman13</w:t>
+      </w:r>
+      <w:r>
+        <w:rPr/>
         <w:fldChar w:fldCharType="end" w:fldLock="0"/>
+      </w:r>
+      <w:r>
+        <w:rPr>
+          <w:rStyle w:val="None"/>
+          <w:sz w:val="24"/>
+          <w:szCs w:val="24"/>
+        </w:rPr>
+        <w:tab/>
+        <w:tab/>
+        <w:tab/>
+        <w:tab/>
+        <w:tab/>
       </w:r>
     </w:p>
     <w:p>
       <w:pPr>
         <w:pStyle w:val="No Spacing"/>
         <w:rPr>
+          <w:rStyle w:val="None"/>
           <w:sz w:val="24"/>
           <w:szCs w:val="24"/>
         </w:rPr>
       </w:pPr>
       <w:r>
         <w:rPr>
+          <w:rStyle w:val="None"/>
           <w:sz w:val="24"/>
           <w:szCs w:val="24"/>
           <w:rtl w:val="0"/>
           <w:lang w:val="en-US"/>
         </w:rPr>
-        <w:t>816-547-2049</w:t>
+        <w:t xml:space="preserve">Portfolio =&gt; </w:t>
+      </w:r>
+      <w:r>
+        <w:rPr>
+          <w:rStyle w:val="Hyperlink.0"/>
+        </w:rPr>
+        <w:fldChar w:fldCharType="begin" w:fldLock="0"/>
+      </w:r>
+      <w:r>
+        <w:rPr>
+          <w:rStyle w:val="Hyperlink.0"/>
+        </w:rPr>
+        <w:instrText xml:space="preserve"> HYPERLINK "http://doug-soule-portfolio.s3-website-us-east-1.amazonaws.com/"</w:instrText>
+      </w:r>
+      <w:r>
+        <w:rPr>
+          <w:rStyle w:val="Hyperlink.0"/>
+        </w:rPr>
+        <w:fldChar w:fldCharType="separate" w:fldLock="0"/>
+      </w:r>
+      <w:r>
+        <w:rPr>
+          <w:rStyle w:val="Hyperlink.0"/>
+          <w:rtl w:val="0"/>
+        </w:rPr>
+        <w:t>http://doug-soule-portfolio.s3-website-us-east-1.amazonaws.com/</w:t>
+      </w:r>
+      <w:r>
+        <w:rPr/>
+        <w:fldChar w:fldCharType="end" w:fldLock="0"/>
       </w:r>
     </w:p>
     <w:p>
@@ -120,169 +312,44 @@
       <w:pPr>
         <w:pStyle w:val="No Spacing"/>
         <w:rPr>
-          <w:sz w:val="24"/>
-          <w:szCs w:val="24"/>
-        </w:rPr>
-      </w:pPr>
-      <w:r>
-        <w:rPr>
+          <w:rStyle w:val="None"/>
           <w:b w:val="1"/>
           <w:bCs w:val="1"/>
           <w:sz w:val="24"/>
           <w:szCs w:val="24"/>
+        </w:rPr>
+      </w:pPr>
+      <w:r>
+        <w:rPr>
+          <w:rStyle w:val="None"/>
+          <w:b w:val="1"/>
+          <w:bCs w:val="1"/>
+          <w:sz w:val="24"/>
+          <w:szCs w:val="24"/>
           <w:rtl w:val="0"/>
           <w:lang w:val="en-US"/>
         </w:rPr>
-        <w:t>Links</w:t>
-      </w:r>
-      <w:r>
-        <w:rPr>
-          <w:sz w:val="24"/>
-          <w:szCs w:val="24"/>
-        </w:rPr>
-        <w:tab/>
-        <w:tab/>
-        <w:tab/>
-      </w:r>
-      <w:r>
-        <w:rPr>
-          <w:sz w:val="24"/>
-          <w:szCs w:val="24"/>
-        </w:rPr>
-        <w:tab/>
-        <w:tab/>
-        <w:tab/>
-        <w:tab/>
-        <w:tab/>
+        <w:t>Summary</w:t>
       </w:r>
     </w:p>
     <w:p>
       <w:pPr>
         <w:pStyle w:val="No Spacing"/>
         <w:rPr>
+          <w:rStyle w:val="None"/>
           <w:sz w:val="24"/>
           <w:szCs w:val="24"/>
         </w:rPr>
       </w:pPr>
       <w:r>
         <w:rPr>
+          <w:rStyle w:val="None"/>
           <w:sz w:val="24"/>
           <w:szCs w:val="24"/>
           <w:rtl w:val="0"/>
           <w:lang w:val="en-US"/>
         </w:rPr>
-        <w:t xml:space="preserve">LinkedIn =&gt; </w:t>
-      </w:r>
-      <w:r>
-        <w:rPr>
-          <w:rStyle w:val="Hyperlink.0"/>
-          <w:sz w:val="24"/>
-          <w:szCs w:val="24"/>
-        </w:rPr>
-        <w:fldChar w:fldCharType="begin" w:fldLock="0"/>
-      </w:r>
-      <w:r>
-        <w:rPr>
-          <w:rStyle w:val="Hyperlink.0"/>
-          <w:sz w:val="24"/>
-          <w:szCs w:val="24"/>
-        </w:rPr>
-        <w:instrText xml:space="preserve"> HYPERLINK "http://www.linkedin.com/in/souleman13"</w:instrText>
-      </w:r>
-      <w:r>
-        <w:rPr>
-          <w:rStyle w:val="Hyperlink.0"/>
-          <w:sz w:val="24"/>
-          <w:szCs w:val="24"/>
-        </w:rPr>
-        <w:fldChar w:fldCharType="separate" w:fldLock="0"/>
-      </w:r>
-      <w:r>
-        <w:rPr>
-          <w:rStyle w:val="Hyperlink.0"/>
-          <w:sz w:val="24"/>
-          <w:szCs w:val="24"/>
-          <w:rtl w:val="0"/>
-          <w:lang w:val="en-US"/>
-        </w:rPr>
-        <w:t>www.linkedin.com/in/souleman13</w:t>
-      </w:r>
-      <w:r>
-        <w:rPr>
-          <w:sz w:val="24"/>
-          <w:szCs w:val="24"/>
-        </w:rPr>
-        <w:fldChar w:fldCharType="end" w:fldLock="0"/>
-      </w:r>
-      <w:r>
-        <w:rPr>
-          <w:sz w:val="24"/>
-          <w:szCs w:val="24"/>
-        </w:rPr>
-        <w:tab/>
-        <w:tab/>
-        <w:tab/>
-        <w:tab/>
-        <w:tab/>
-      </w:r>
-    </w:p>
-    <w:p>
-      <w:pPr>
-        <w:pStyle w:val="No Spacing"/>
-        <w:rPr>
-          <w:sz w:val="24"/>
-          <w:szCs w:val="24"/>
-        </w:rPr>
-      </w:pPr>
-      <w:r>
-        <w:rPr>
-          <w:sz w:val="24"/>
-          <w:szCs w:val="24"/>
-          <w:rtl w:val="0"/>
-          <w:lang w:val="en-US"/>
-        </w:rPr>
-        <w:t xml:space="preserve">Portfolio =&gt; </w:t>
-      </w:r>
-      <w:r>
-        <w:rPr>
-          <w:rStyle w:val="Hyperlink.0"/>
-          <w:sz w:val="24"/>
-          <w:szCs w:val="24"/>
-        </w:rPr>
-        <w:fldChar w:fldCharType="begin" w:fldLock="0"/>
-      </w:r>
-      <w:r>
-        <w:rPr>
-          <w:rStyle w:val="Hyperlink.0"/>
-          <w:sz w:val="24"/>
-          <w:szCs w:val="24"/>
-        </w:rPr>
-        <w:instrText xml:space="preserve"> HYPERLINK "http://doug-soule-portfolio.s3-website-us-east-1.amazonaws.com/"</w:instrText>
-      </w:r>
-      <w:r>
-        <w:rPr>
-          <w:rStyle w:val="Hyperlink.0"/>
-          <w:sz w:val="24"/>
-          <w:szCs w:val="24"/>
-        </w:rPr>
-        <w:fldChar w:fldCharType="separate" w:fldLock="0"/>
-      </w:r>
-      <w:r>
-        <w:rPr>
-          <w:rStyle w:val="Hyperlink.0"/>
-          <w:sz w:val="24"/>
-          <w:szCs w:val="24"/>
-          <w:rtl w:val="0"/>
-          <w:lang w:val="en-US"/>
-        </w:rPr>
-        <w:t>http://doug-soule-portfolio.s3-website-us-east-1.amazonaws.com/</w:t>
-      </w:r>
-      <w:r>
-        <w:rPr>
-          <w:sz w:val="24"/>
-          <w:szCs w:val="24"/>
-        </w:rPr>
-        <w:fldChar w:fldCharType="end" w:fldLock="0"/>
+        <w:t>I am driven individual that loves everything computers and also loves getting out into nature on my days off to shred a mountain or go camping for the weekend. Actions speak much louder than words, please visit my portfolio site for examples of my work! I desire to be a backend engineer and hope to eventually expand my education into both blockchain and network security.</w:t>
       </w:r>
     </w:p>
     <w:p>
@@ -298,8 +365,8 @@
       <w:pPr>
         <w:pStyle w:val="No Spacing"/>
         <w:rPr>
-          <w:sz w:val="24"/>
-          <w:szCs w:val="24"/>
+          <w:sz w:val="16"/>
+          <w:szCs w:val="16"/>
         </w:rPr>
       </w:pPr>
     </w:p>
@@ -307,6 +374,7 @@
       <w:pPr>
         <w:pStyle w:val="No Spacing"/>
         <w:rPr>
+          <w:rStyle w:val="None"/>
           <w:b w:val="1"/>
           <w:bCs w:val="1"/>
           <w:sz w:val="24"/>
@@ -315,73 +383,7 @@
       </w:pPr>
       <w:r>
         <w:rPr>
-          <w:b w:val="1"/>
-          <w:bCs w:val="1"/>
-          <w:sz w:val="24"/>
-          <w:szCs w:val="24"/>
-          <w:rtl w:val="0"/>
-          <w:lang w:val="en-US"/>
-        </w:rPr>
-        <w:t>Summary</w:t>
-      </w:r>
-    </w:p>
-    <w:p>
-      <w:pPr>
-        <w:pStyle w:val="No Spacing"/>
-        <w:rPr>
-          <w:sz w:val="24"/>
-          <w:szCs w:val="24"/>
-        </w:rPr>
-      </w:pPr>
-      <w:r>
-        <w:rPr>
-          <w:sz w:val="24"/>
-          <w:szCs w:val="24"/>
-          <w:rtl w:val="0"/>
-          <w:lang w:val="en-US"/>
-        </w:rPr>
-        <w:t>I am driven individual that loves everything computers</w:t>
-      </w:r>
-      <w:r>
-        <w:rPr>
-          <w:sz w:val="24"/>
-          <w:szCs w:val="24"/>
-          <w:rtl w:val="0"/>
-          <w:lang w:val="en-US"/>
-        </w:rPr>
-        <w:t xml:space="preserve"> and also loves getting out into nature on my days off to shred a mountain or go camping for the weekend. Actions speak much louder than words, please visit my portfolio site for examples of my work! I desire to be a backend engineer and hope to eventually expand my education into both blockchain and network security.</w:t>
-      </w:r>
-    </w:p>
-    <w:p>
-      <w:pPr>
-        <w:pStyle w:val="No Spacing"/>
-        <w:rPr>
-          <w:sz w:val="24"/>
-          <w:szCs w:val="24"/>
-        </w:rPr>
-      </w:pPr>
-    </w:p>
-    <w:p>
-      <w:pPr>
-        <w:pStyle w:val="No Spacing"/>
-        <w:rPr>
-          <w:sz w:val="16"/>
-          <w:szCs w:val="16"/>
-        </w:rPr>
-      </w:pPr>
-    </w:p>
-    <w:p>
-      <w:pPr>
-        <w:pStyle w:val="No Spacing"/>
-        <w:rPr>
-          <w:b w:val="1"/>
-          <w:bCs w:val="1"/>
-          <w:sz w:val="24"/>
-          <w:szCs w:val="24"/>
-        </w:rPr>
-      </w:pPr>
-      <w:r>
-        <w:rPr>
+          <w:rStyle w:val="None"/>
           <w:b w:val="1"/>
           <w:bCs w:val="1"/>
           <w:sz w:val="24"/>
@@ -396,7 +398,7 @@
       <w:tblPr>
         <w:tblW w:w="10790" w:type="dxa"/>
         <w:jc w:val="left"/>
-        <w:tblInd w:w="108" w:type="dxa"/>
+        <w:tblInd w:w="216" w:type="dxa"/>
         <w:tblBorders>
           <w:top w:val="single" w:color="ffffff" w:sz="8" w:space="0" w:shadow="0" w:frame="0"/>
           <w:left w:val="single" w:color="ffffff" w:sz="8" w:space="0" w:shadow="0" w:frame="0"/>
@@ -443,30 +445,13 @@
             </w:pPr>
             <w:r>
               <w:rPr>
+                <w:rStyle w:val="None"/>
                 <w:b w:val="1"/>
                 <w:bCs w:val="1"/>
                 <w:rtl w:val="0"/>
                 <w:lang w:val="en-US"/>
               </w:rPr>
-              <w:t>NodeJS</w:t>
-            </w:r>
-            <w:r>
-              <w:rPr>
-                <w:b w:val="1"/>
-                <w:bCs w:val="1"/>
-                <w:rtl w:val="0"/>
-                <w:lang w:val="en-US"/>
-              </w:rPr>
-              <w:t xml:space="preserve">  </w:t>
-            </w:r>
-            <w:r>
-              <w:rPr>
-                <w:b w:val="1"/>
-                <w:bCs w:val="1"/>
-                <w:rtl w:val="0"/>
-                <w:lang w:val="en-US"/>
-              </w:rPr>
-              <w:t>Libraries:</w:t>
+              <w:t>NodeJS  Libraries:</w:t>
             </w:r>
           </w:p>
         </w:tc>
@@ -494,6 +479,7 @@
             </w:pPr>
             <w:r>
               <w:rPr>
+                <w:rStyle w:val="None"/>
                 <w:rtl w:val="0"/>
                 <w:lang w:val="en-US"/>
               </w:rPr>
@@ -529,42 +515,18 @@
           </w:tcPr>
           <w:p>
             <w:pPr>
-              <w:keepNext w:val="0"/>
-              <w:keepLines w:val="0"/>
-              <w:pageBreakBefore w:val="0"/>
-              <w:widowControl w:val="1"/>
-              <w:shd w:val="clear" w:color="auto" w:fill="auto"/>
-              <w:suppressAutoHyphens w:val="0"/>
-              <w:bidi w:val="0"/>
-              <w:spacing w:before="0" w:after="0" w:line="240" w:lineRule="auto"/>
-              <w:ind w:left="0" w:right="0" w:firstLine="0"/>
-              <w:jc w:val="left"/>
-              <w:outlineLvl w:val="9"/>
-              <w:rPr>
-                <w:rtl w:val="0"/>
-              </w:rPr>
-            </w:pPr>
-            <w:r>
-              <w:rPr>
-                <w:rFonts w:ascii="American Typewriter" w:cs="Arial Unicode MS" w:hAnsi="American Typewriter" w:eastAsia="Arial Unicode MS"/>
+              <w:pStyle w:val="Body"/>
+            </w:pPr>
+            <w:r>
+              <w:rPr>
+                <w:rStyle w:val="None"/>
+                <w:rFonts w:ascii="American Typewriter" w:hAnsi="American Typewriter"/>
                 <w:b w:val="1"/>
                 <w:bCs w:val="1"/>
-                <w:i w:val="0"/>
-                <w:iCs w:val="0"/>
-                <w:caps w:val="0"/>
-                <w:smallCaps w:val="0"/>
-                <w:strike w:val="0"/>
-                <w:dstrike w:val="0"/>
-                <w:outline w:val="0"/>
-                <w:color w:val="000000"/>
-                <w:spacing w:val="0"/>
-                <w:kern w:val="0"/>
-                <w:position w:val="0"/>
                 <w:sz w:val="22"/>
                 <w:szCs w:val="22"/>
-                <w:u w:val="none" w:color="000000"/>
-                <w:vertAlign w:val="baseline"/>
-                <w:rtl w:val="0"/>
+                <w:rtl w:val="0"/>
+                <w:lang w:val="en-US"/>
               </w:rPr>
               <w:t>Go / GoLang Packages:</w:t>
             </w:r>
@@ -590,42 +552,16 @@
           </w:tcPr>
           <w:p>
             <w:pPr>
-              <w:keepNext w:val="0"/>
-              <w:keepLines w:val="0"/>
-              <w:pageBreakBefore w:val="0"/>
-              <w:widowControl w:val="1"/>
-              <w:shd w:val="clear" w:color="auto" w:fill="auto"/>
-              <w:suppressAutoHyphens w:val="0"/>
-              <w:bidi w:val="0"/>
-              <w:spacing w:before="0" w:after="0" w:line="240" w:lineRule="auto"/>
-              <w:ind w:left="0" w:right="0" w:firstLine="0"/>
-              <w:jc w:val="left"/>
-              <w:outlineLvl w:val="9"/>
-              <w:rPr>
-                <w:rtl w:val="0"/>
-              </w:rPr>
-            </w:pPr>
-            <w:r>
-              <w:rPr>
-                <w:rFonts w:ascii="American Typewriter" w:cs="Arial Unicode MS" w:hAnsi="American Typewriter" w:eastAsia="Arial Unicode MS"/>
-                <w:b w:val="0"/>
-                <w:bCs w:val="0"/>
-                <w:i w:val="0"/>
-                <w:iCs w:val="0"/>
-                <w:caps w:val="0"/>
-                <w:smallCaps w:val="0"/>
-                <w:strike w:val="0"/>
-                <w:dstrike w:val="0"/>
-                <w:outline w:val="0"/>
-                <w:color w:val="000000"/>
-                <w:spacing w:val="0"/>
-                <w:kern w:val="0"/>
-                <w:position w:val="0"/>
+              <w:pStyle w:val="Body"/>
+            </w:pPr>
+            <w:r>
+              <w:rPr>
+                <w:rStyle w:val="None"/>
+                <w:rFonts w:ascii="American Typewriter" w:hAnsi="American Typewriter"/>
                 <w:sz w:val="22"/>
                 <w:szCs w:val="22"/>
-                <w:u w:val="none" w:color="000000"/>
-                <w:vertAlign w:val="baseline"/>
-                <w:rtl w:val="0"/>
+                <w:rtl w:val="0"/>
+                <w:lang w:val="en-US"/>
               </w:rPr>
               <w:t>database/sql, sqlmock, testing, io, reflect, fmt</w:t>
             </w:r>
@@ -659,42 +595,18 @@
           </w:tcPr>
           <w:p>
             <w:pPr>
-              <w:keepNext w:val="0"/>
-              <w:keepLines w:val="0"/>
-              <w:pageBreakBefore w:val="0"/>
-              <w:widowControl w:val="1"/>
-              <w:shd w:val="clear" w:color="auto" w:fill="auto"/>
-              <w:suppressAutoHyphens w:val="0"/>
-              <w:bidi w:val="0"/>
-              <w:spacing w:before="0" w:after="0" w:line="240" w:lineRule="auto"/>
-              <w:ind w:left="0" w:right="0" w:firstLine="0"/>
-              <w:jc w:val="left"/>
-              <w:outlineLvl w:val="9"/>
-              <w:rPr>
-                <w:rtl w:val="0"/>
-              </w:rPr>
-            </w:pPr>
-            <w:r>
-              <w:rPr>
-                <w:rFonts w:ascii="American Typewriter" w:cs="Arial Unicode MS" w:hAnsi="American Typewriter" w:eastAsia="Arial Unicode MS"/>
+              <w:pStyle w:val="Body"/>
+            </w:pPr>
+            <w:r>
+              <w:rPr>
+                <w:rStyle w:val="None"/>
+                <w:rFonts w:ascii="American Typewriter" w:hAnsi="American Typewriter"/>
                 <w:b w:val="1"/>
                 <w:bCs w:val="1"/>
-                <w:i w:val="0"/>
-                <w:iCs w:val="0"/>
-                <w:caps w:val="0"/>
-                <w:smallCaps w:val="0"/>
-                <w:strike w:val="0"/>
-                <w:dstrike w:val="0"/>
-                <w:outline w:val="0"/>
-                <w:color w:val="000000"/>
-                <w:spacing w:val="0"/>
-                <w:kern w:val="0"/>
-                <w:position w:val="0"/>
                 <w:sz w:val="22"/>
                 <w:szCs w:val="22"/>
-                <w:u w:val="none" w:color="000000"/>
-                <w:vertAlign w:val="baseline"/>
-                <w:rtl w:val="0"/>
+                <w:rtl w:val="0"/>
+                <w:lang w:val="en-US"/>
               </w:rPr>
               <w:t>CSS Libraries:</w:t>
             </w:r>
@@ -720,42 +632,16 @@
           </w:tcPr>
           <w:p>
             <w:pPr>
-              <w:keepNext w:val="0"/>
-              <w:keepLines w:val="0"/>
-              <w:pageBreakBefore w:val="0"/>
-              <w:widowControl w:val="1"/>
-              <w:shd w:val="clear" w:color="auto" w:fill="auto"/>
-              <w:suppressAutoHyphens w:val="0"/>
-              <w:bidi w:val="0"/>
-              <w:spacing w:before="0" w:after="0" w:line="240" w:lineRule="auto"/>
-              <w:ind w:left="0" w:right="0" w:firstLine="0"/>
-              <w:jc w:val="left"/>
-              <w:outlineLvl w:val="9"/>
-              <w:rPr>
-                <w:rtl w:val="0"/>
-              </w:rPr>
-            </w:pPr>
-            <w:r>
-              <w:rPr>
-                <w:rFonts w:ascii="American Typewriter" w:cs="Arial Unicode MS" w:hAnsi="American Typewriter" w:eastAsia="Arial Unicode MS"/>
-                <w:b w:val="0"/>
-                <w:bCs w:val="0"/>
-                <w:i w:val="0"/>
-                <w:iCs w:val="0"/>
-                <w:caps w:val="0"/>
-                <w:smallCaps w:val="0"/>
-                <w:strike w:val="0"/>
-                <w:dstrike w:val="0"/>
-                <w:outline w:val="0"/>
-                <w:color w:val="000000"/>
-                <w:spacing w:val="0"/>
-                <w:kern w:val="0"/>
-                <w:position w:val="0"/>
+              <w:pStyle w:val="Body"/>
+            </w:pPr>
+            <w:r>
+              <w:rPr>
+                <w:rStyle w:val="None"/>
+                <w:rFonts w:ascii="American Typewriter" w:hAnsi="American Typewriter"/>
                 <w:sz w:val="22"/>
                 <w:szCs w:val="22"/>
-                <w:u w:val="none" w:color="000000"/>
-                <w:vertAlign w:val="baseline"/>
-                <w:rtl w:val="0"/>
+                <w:rtl w:val="0"/>
+                <w:lang w:val="en-US"/>
               </w:rPr>
               <w:t>Material-ui, Semantic-ui, Bootstrap, JSS, SCSS, SaSS, LESS</w:t>
             </w:r>
@@ -793,21 +679,13 @@
             </w:pPr>
             <w:r>
               <w:rPr>
+                <w:rStyle w:val="None"/>
                 <w:b w:val="1"/>
                 <w:bCs w:val="1"/>
                 <w:rtl w:val="0"/>
                 <w:lang w:val="en-US"/>
               </w:rPr>
-              <w:t>Databases</w:t>
-            </w:r>
-            <w:r>
-              <w:rPr>
-                <w:b w:val="1"/>
-                <w:bCs w:val="1"/>
-                <w:rtl w:val="0"/>
-                <w:lang w:val="en-US"/>
-              </w:rPr>
-              <w:t xml:space="preserve"> / Tools / Services:</w:t>
+              <w:t>Databases / Tools / Services:</w:t>
             </w:r>
           </w:p>
         </w:tc>
@@ -835,24 +713,11 @@
             </w:pPr>
             <w:r>
               <w:rPr>
-                <w:rtl w:val="0"/>
-                <w:lang w:val="en-US"/>
-              </w:rPr>
-              <w:t>Amazon Web Services (DynamoDB, S3), snowflakeDB, Microsoft AzureSQL, Google Big Query, mongoDB, SQ</w:t>
-            </w:r>
-            <w:r>
-              <w:rPr>
-                <w:rtl w:val="0"/>
-                <w:lang w:val="en-US"/>
-              </w:rPr>
-              <w:t>,</w:t>
-            </w:r>
-            <w:r>
-              <w:rPr>
-                <w:rtl w:val="0"/>
-                <w:lang w:val="en-US"/>
-              </w:rPr>
-              <w:t xml:space="preserve"> Docker, JIRA, SCRUM, Kanban, Remote Development, Trunk Based Development, Continuous Integration and Delivery (CICD), GIT (version control), GitHub, BitBucket</w:t>
+                <w:rStyle w:val="None"/>
+                <w:rtl w:val="0"/>
+                <w:lang w:val="en-US"/>
+              </w:rPr>
+              <w:t>Amazon Web Services (DynamoDB, S3), snowflakeDB, Microsoft AzureSQL, Google Big Query, mongoDB, SQ, Docker, JIRA, SCRUM, Kanban, Remote Development, Trunk Based Development, Continuous Integration and Delivery (CICD), GIT (version control), GitHub, BitBucket</w:t>
             </w:r>
           </w:p>
         </w:tc>
@@ -862,7 +727,22 @@
       <w:pPr>
         <w:pStyle w:val="No Spacing"/>
         <w:widowControl w:val="0"/>
-        <w:rPr>
+        <w:ind w:left="108" w:hanging="108"/>
+        <w:rPr>
+          <w:rStyle w:val="None"/>
+          <w:b w:val="1"/>
+          <w:bCs w:val="1"/>
+          <w:sz w:val="24"/>
+          <w:szCs w:val="24"/>
+        </w:rPr>
+      </w:pPr>
+    </w:p>
+    <w:p>
+      <w:pPr>
+        <w:pStyle w:val="No Spacing"/>
+        <w:widowControl w:val="0"/>
+        <w:rPr>
+          <w:rStyle w:val="None"/>
           <w:b w:val="1"/>
           <w:bCs w:val="1"/>
           <w:sz w:val="16"/>
@@ -875,6 +755,7 @@
         <w:pStyle w:val="No Spacing"/>
         <w:jc w:val="center"/>
         <w:rPr>
+          <w:rStyle w:val="None"/>
           <w:b w:val="1"/>
           <w:bCs w:val="1"/>
           <w:sz w:val="16"/>
@@ -885,27 +766,17 @@
     <w:p>
       <w:pPr>
         <w:pStyle w:val="No Spacing"/>
-        <w:jc w:val="center"/>
-        <w:rPr>
+        <w:rPr>
+          <w:rStyle w:val="None"/>
           <w:b w:val="1"/>
           <w:bCs w:val="1"/>
-          <w:sz w:val="16"/>
-          <w:szCs w:val="16"/>
+          <w:sz w:val="24"/>
+          <w:szCs w:val="24"/>
         </w:rPr>
       </w:pPr>
-    </w:p>
-    <w:p>
-      <w:pPr>
-        <w:pStyle w:val="No Spacing"/>
-        <w:rPr>
-          <w:b w:val="1"/>
-          <w:bCs w:val="1"/>
-          <w:sz w:val="24"/>
-          <w:szCs w:val="24"/>
-        </w:rPr>
-      </w:pPr>
-      <w:r>
-        <w:rPr>
+      <w:r>
+        <w:rPr>
+          <w:rStyle w:val="None"/>
           <w:b w:val="1"/>
           <w:bCs w:val="1"/>
           <w:sz w:val="24"/>
@@ -920,7 +791,7 @@
       <w:tblPr>
         <w:tblW w:w="10790" w:type="dxa"/>
         <w:jc w:val="left"/>
-        <w:tblInd w:w="108" w:type="dxa"/>
+        <w:tblInd w:w="216" w:type="dxa"/>
         <w:tblBorders>
           <w:top w:val="single" w:color="ffffff" w:sz="8" w:space="0" w:shadow="0" w:frame="0"/>
           <w:left w:val="single" w:color="ffffff" w:sz="8" w:space="0" w:shadow="0" w:frame="0"/>
@@ -967,6 +838,7 @@
               <w:pStyle w:val="No Spacing"/>
               <w:jc w:val="center"/>
               <w:rPr>
+                <w:rStyle w:val="None"/>
                 <w:b w:val="1"/>
                 <w:bCs w:val="1"/>
                 <w:lang w:val="en-US"/>
@@ -980,6 +852,7 @@
               <w:ind w:left="0" w:right="0" w:firstLine="0"/>
               <w:jc w:val="center"/>
               <w:rPr>
+                <w:rStyle w:val="None"/>
                 <w:b w:val="1"/>
                 <w:bCs w:val="1"/>
                 <w:rtl w:val="0"/>
@@ -987,6 +860,7 @@
             </w:pPr>
             <w:r>
               <w:rPr>
+                <w:rStyle w:val="None"/>
                 <w:b w:val="1"/>
                 <w:bCs w:val="1"/>
                 <w:rtl w:val="0"/>
@@ -1002,11 +876,13 @@
               <w:ind w:left="0" w:right="0" w:firstLine="0"/>
               <w:jc w:val="center"/>
               <w:rPr>
-                <w:rtl w:val="0"/>
-              </w:rPr>
-            </w:pPr>
-            <w:r>
-              <w:rPr>
+                <w:rStyle w:val="None"/>
+                <w:rtl w:val="0"/>
+              </w:rPr>
+            </w:pPr>
+            <w:r>
+              <w:rPr>
+                <w:rStyle w:val="None"/>
                 <w:rtl w:val="0"/>
                 <w:lang w:val="en-US"/>
               </w:rPr>
@@ -1020,11 +896,13 @@
               <w:ind w:left="0" w:right="0" w:firstLine="0"/>
               <w:jc w:val="center"/>
               <w:rPr>
-                <w:rtl w:val="0"/>
-              </w:rPr>
-            </w:pPr>
-            <w:r>
-              <w:rPr>
+                <w:rStyle w:val="None"/>
+                <w:rtl w:val="0"/>
+              </w:rPr>
+            </w:pPr>
+            <w:r>
+              <w:rPr>
+                <w:rStyle w:val="None"/>
                 <w:rtl w:val="0"/>
                 <w:lang w:val="en-US"/>
               </w:rPr>
@@ -1043,6 +921,7 @@
             </w:pPr>
             <w:r>
               <w:rPr>
+                <w:rStyle w:val="None"/>
                 <w:rtl w:val="0"/>
                 <w:lang w:val="en-US"/>
               </w:rPr>
@@ -1050,6 +929,7 @@
             </w:r>
             <w:r>
               <w:rPr>
+                <w:rStyle w:val="None"/>
                 <w:vertAlign w:val="superscript"/>
                 <w:rtl w:val="0"/>
                 <w:lang w:val="en-US"/>
@@ -1058,6 +938,7 @@
             </w:r>
             <w:r>
               <w:rPr>
+                <w:rStyle w:val="None"/>
                 <w:rtl w:val="0"/>
                 <w:lang w:val="en-US"/>
               </w:rPr>
@@ -1065,6 +946,7 @@
             </w:r>
             <w:r>
               <w:rPr>
+                <w:rStyle w:val="None"/>
                 <w:rtl w:val="0"/>
                 <w:lang w:val="en-US"/>
               </w:rPr>
@@ -1072,6 +954,7 @@
             </w:r>
             <w:r>
               <w:rPr>
+                <w:rStyle w:val="None"/>
                 <w:rtl w:val="0"/>
                 <w:lang w:val="en-US"/>
               </w:rPr>
@@ -1104,8 +987,9 @@
             </w:pPr>
             <w:r>
               <w:rPr>
-                <w:rFonts w:ascii="American Typewriter" w:hAnsi="American Typewriter"/>
-                <w:rtl w:val="0"/>
+                <w:rStyle w:val="None"/>
+                <w:rtl w:val="0"/>
+                <w:lang w:val="en-US"/>
               </w:rPr>
               <w:t>Go-lang adapter pattern for accessing cloud based database services</w:t>
             </w:r>
@@ -1136,10 +1020,27 @@
             </w:pPr>
             <w:r>
               <w:rPr>
-                <w:rFonts w:ascii="American Typewriter" w:hAnsi="American Typewriter"/>
-                <w:rtl w:val="0"/>
-              </w:rPr>
-              <w:t>Various sales based applications using React, Node.js, grapnel</w:t>
+                <w:rStyle w:val="None"/>
+                <w:rtl w:val="0"/>
+                <w:lang w:val="en-US"/>
+              </w:rPr>
+              <w:t>Various sales based applications using React, Node.js, grap</w:t>
+            </w:r>
+            <w:r>
+              <w:rPr>
+                <w:rStyle w:val="None"/>
+                <w:rtl w:val="0"/>
+                <w:lang w:val="en-US"/>
+              </w:rPr>
+              <w:t>hq</w:t>
+            </w:r>
+            <w:r>
+              <w:rPr>
+                <w:rStyle w:val="None"/>
+                <w:rtl w:val="0"/>
+                <w:lang w:val="en-US"/>
+              </w:rPr>
+              <w:t>l</w:t>
             </w:r>
           </w:p>
         </w:tc>
@@ -1149,7 +1050,7 @@
           <w:shd w:val="clear" w:color="auto" w:fill="d0ddef"/>
         </w:tblPrEx>
         <w:trPr>
-          <w:trHeight w:val="1065" w:hRule="atLeast"/>
+          <w:trHeight w:val="1095" w:hRule="atLeast"/>
         </w:trPr>
         <w:tc>
           <w:tcPr>
@@ -1174,13 +1075,14 @@
               <w:pStyle w:val="No Spacing"/>
               <w:jc w:val="center"/>
               <w:rPr>
+                <w:rStyle w:val="None"/>
                 <w:b w:val="1"/>
                 <w:bCs w:val="1"/>
-                <w:lang w:val="en-US"/>
-              </w:rPr>
-            </w:pPr>
-            <w:r>
-              <w:rPr>
+              </w:rPr>
+            </w:pPr>
+            <w:r>
+              <w:rPr>
+                <w:rStyle w:val="None"/>
                 <w:b w:val="1"/>
                 <w:bCs w:val="1"/>
                 <w:rtl w:val="0"/>
@@ -1192,13 +1094,17 @@
           <w:p>
             <w:pPr>
               <w:pStyle w:val="No Spacing"/>
+              <w:bidi w:val="0"/>
+              <w:ind w:left="0" w:right="0" w:firstLine="0"/>
               <w:jc w:val="center"/>
               <w:rPr>
-                <w:lang w:val="en-US"/>
-              </w:rPr>
-            </w:pPr>
-            <w:r>
-              <w:rPr>
+                <w:rStyle w:val="None"/>
+                <w:rtl w:val="0"/>
+              </w:rPr>
+            </w:pPr>
+            <w:r>
+              <w:rPr>
+                <w:rStyle w:val="None"/>
                 <w:rtl w:val="0"/>
                 <w:lang w:val="en-US"/>
               </w:rPr>
@@ -1208,13 +1114,17 @@
           <w:p>
             <w:pPr>
               <w:pStyle w:val="No Spacing"/>
+              <w:bidi w:val="0"/>
+              <w:ind w:left="0" w:right="0" w:firstLine="0"/>
               <w:jc w:val="center"/>
               <w:rPr>
-                <w:lang w:val="en-US"/>
-              </w:rPr>
-            </w:pPr>
-            <w:r>
-              <w:rPr>
+                <w:rStyle w:val="None"/>
+                <w:rtl w:val="0"/>
+              </w:rPr>
+            </w:pPr>
+            <w:r>
+              <w:rPr>
+                <w:rStyle w:val="None"/>
                 <w:rtl w:val="0"/>
                 <w:lang w:val="en-US"/>
               </w:rPr>
@@ -1222,6 +1132,7 @@
             </w:r>
             <w:r>
               <w:rPr>
+                <w:rStyle w:val="None"/>
                 <w:rtl w:val="0"/>
                 <w:lang w:val="en-US"/>
               </w:rPr>
@@ -1229,6 +1140,7 @@
             </w:r>
             <w:r>
               <w:rPr>
+                <w:rStyle w:val="None"/>
                 <w:rtl w:val="0"/>
                 <w:lang w:val="en-US"/>
               </w:rPr>
@@ -1238,10 +1150,16 @@
           <w:p>
             <w:pPr>
               <w:pStyle w:val="No Spacing"/>
+              <w:bidi w:val="0"/>
+              <w:ind w:left="0" w:right="0" w:firstLine="0"/>
               <w:jc w:val="center"/>
-            </w:pPr>
-            <w:r>
-              <w:rPr>
+              <w:rPr>
+                <w:rtl w:val="0"/>
+              </w:rPr>
+            </w:pPr>
+            <w:r>
+              <w:rPr>
+                <w:rStyle w:val="None"/>
                 <w:rtl w:val="0"/>
                 <w:lang w:val="en-US"/>
               </w:rPr>
@@ -1274,8 +1192,9 @@
             </w:pPr>
             <w:r>
               <w:rPr>
-                <w:rFonts w:ascii="American Typewriter" w:hAnsi="American Typewriter"/>
-                <w:rtl w:val="0"/>
+                <w:rStyle w:val="None"/>
+                <w:rtl w:val="0"/>
+                <w:lang w:val="en-US"/>
               </w:rPr>
               <w:t>Helped students work through the learning curve, from their first line of html to a deployed full-stack application</w:t>
             </w:r>
@@ -1306,8 +1225,9 @@
             </w:pPr>
             <w:r>
               <w:rPr>
-                <w:rFonts w:ascii="American Typewriter" w:hAnsi="American Typewriter"/>
-                <w:rtl w:val="0"/>
+                <w:rStyle w:val="None"/>
+                <w:rtl w:val="0"/>
+                <w:lang w:val="en-US"/>
               </w:rPr>
               <w:t>Created code examples for the instructor to use as in class examples</w:t>
             </w:r>
@@ -1319,22 +1239,26 @@
       <w:pPr>
         <w:pStyle w:val="No Spacing"/>
         <w:widowControl w:val="0"/>
-        <w:rPr>
+        <w:ind w:left="108" w:hanging="108"/>
+        <w:rPr>
+          <w:rStyle w:val="None"/>
           <w:b w:val="1"/>
           <w:bCs w:val="1"/>
-          <w:sz w:val="16"/>
-          <w:szCs w:val="16"/>
+          <w:sz w:val="24"/>
+          <w:szCs w:val="24"/>
         </w:rPr>
       </w:pPr>
     </w:p>
     <w:p>
       <w:pPr>
         <w:pStyle w:val="No Spacing"/>
-        <w:rPr>
+        <w:widowControl w:val="0"/>
+        <w:rPr>
+          <w:rStyle w:val="None"/>
           <w:b w:val="1"/>
           <w:bCs w:val="1"/>
-          <w:sz w:val="24"/>
-          <w:szCs w:val="24"/>
+          <w:sz w:val="16"/>
+          <w:szCs w:val="16"/>
         </w:rPr>
       </w:pPr>
     </w:p>
@@ -1342,6 +1266,7 @@
       <w:pPr>
         <w:pStyle w:val="No Spacing"/>
         <w:rPr>
+          <w:rStyle w:val="None"/>
           <w:b w:val="1"/>
           <w:bCs w:val="1"/>
           <w:sz w:val="24"/>
@@ -1353,6 +1278,7 @@
       <w:pPr>
         <w:pStyle w:val="No Spacing"/>
         <w:rPr>
+          <w:rStyle w:val="None"/>
           <w:b w:val="1"/>
           <w:bCs w:val="1"/>
           <w:sz w:val="24"/>
@@ -1361,6 +1287,7 @@
       </w:pPr>
       <w:r>
         <w:rPr>
+          <w:rStyle w:val="None"/>
           <w:b w:val="1"/>
           <w:bCs w:val="1"/>
           <w:sz w:val="24"/>
@@ -1375,7 +1302,7 @@
       <w:tblPr>
         <w:tblW w:w="10800" w:type="dxa"/>
         <w:jc w:val="left"/>
-        <w:tblInd w:w="108" w:type="dxa"/>
+        <w:tblInd w:w="216" w:type="dxa"/>
         <w:tblBorders>
           <w:top w:val="single" w:color="ffffff" w:sz="8" w:space="0" w:shadow="0" w:frame="0"/>
           <w:left w:val="single" w:color="ffffff" w:sz="8" w:space="0" w:shadow="0" w:frame="0"/>
@@ -1422,12 +1349,14 @@
               <w:pStyle w:val="No Spacing"/>
               <w:jc w:val="center"/>
               <w:rPr>
+                <w:rStyle w:val="None"/>
                 <w:b w:val="1"/>
                 <w:bCs w:val="1"/>
               </w:rPr>
             </w:pPr>
             <w:r>
               <w:rPr>
+                <w:rStyle w:val="None"/>
                 <w:b w:val="1"/>
                 <w:bCs w:val="1"/>
                 <w:rtl w:val="0"/>
@@ -1443,11 +1372,13 @@
               <w:ind w:left="0" w:right="0" w:firstLine="0"/>
               <w:jc w:val="center"/>
               <w:rPr>
-                <w:rtl w:val="0"/>
-              </w:rPr>
-            </w:pPr>
-            <w:r>
-              <w:rPr>
+                <w:rStyle w:val="None"/>
+                <w:rtl w:val="0"/>
+              </w:rPr>
+            </w:pPr>
+            <w:r>
+              <w:rPr>
+                <w:rStyle w:val="None"/>
                 <w:rtl w:val="0"/>
                 <w:lang w:val="en-US"/>
               </w:rPr>
@@ -1461,11 +1392,13 @@
               <w:ind w:left="0" w:right="0" w:firstLine="0"/>
               <w:jc w:val="center"/>
               <w:rPr>
-                <w:rtl w:val="0"/>
-              </w:rPr>
-            </w:pPr>
-            <w:r>
-              <w:rPr>
+                <w:rStyle w:val="None"/>
+                <w:rtl w:val="0"/>
+              </w:rPr>
+            </w:pPr>
+            <w:r>
+              <w:rPr>
+                <w:rStyle w:val="None"/>
                 <w:rtl w:val="0"/>
                 <w:lang w:val="en-US"/>
               </w:rPr>
@@ -1484,6 +1417,7 @@
             </w:pPr>
             <w:r>
               <w:rPr>
+                <w:rStyle w:val="None"/>
                 <w:rtl w:val="0"/>
                 <w:lang w:val="en-US"/>
               </w:rPr>
@@ -1511,15 +1445,17 @@
           </w:tcPr>
           <w:p>
             <w:pPr>
-              <w:pStyle w:val="Body"/>
+              <w:pStyle w:val="Body A"/>
               <w:jc w:val="center"/>
               <w:rPr>
+                <w:rStyle w:val="None"/>
                 <w:b w:val="1"/>
                 <w:bCs w:val="1"/>
               </w:rPr>
             </w:pPr>
             <w:r>
               <w:rPr>
+                <w:rStyle w:val="None"/>
                 <w:b w:val="1"/>
                 <w:bCs w:val="1"/>
                 <w:rtl w:val="0"/>
@@ -1530,16 +1466,18 @@
           </w:p>
           <w:p>
             <w:pPr>
-              <w:pStyle w:val="Body"/>
+              <w:pStyle w:val="Body A"/>
               <w:bidi w:val="0"/>
               <w:ind w:left="0" w:right="0" w:firstLine="0"/>
               <w:jc w:val="center"/>
               <w:rPr>
-                <w:rtl w:val="0"/>
-              </w:rPr>
-            </w:pPr>
-            <w:r>
-              <w:rPr>
+                <w:rStyle w:val="None"/>
+                <w:rtl w:val="0"/>
+              </w:rPr>
+            </w:pPr>
+            <w:r>
+              <w:rPr>
+                <w:rStyle w:val="None"/>
                 <w:rtl w:val="0"/>
                 <w:lang w:val="en-US"/>
               </w:rPr>
@@ -1553,11 +1491,13 @@
               <w:ind w:left="0" w:right="0" w:firstLine="0"/>
               <w:jc w:val="center"/>
               <w:rPr>
-                <w:rtl w:val="0"/>
-              </w:rPr>
-            </w:pPr>
-            <w:r>
-              <w:rPr>
+                <w:rStyle w:val="None"/>
+                <w:rtl w:val="0"/>
+              </w:rPr>
+            </w:pPr>
+            <w:r>
+              <w:rPr>
+                <w:rStyle w:val="None"/>
                 <w:rtl w:val="0"/>
                 <w:lang w:val="en-US"/>
               </w:rPr>
@@ -1576,6 +1516,7 @@
             </w:pPr>
             <w:r>
               <w:rPr>
+                <w:rStyle w:val="None"/>
                 <w:rtl w:val="0"/>
                 <w:lang w:val="en-US"/>
               </w:rPr>
@@ -1583,6 +1524,7 @@
             </w:r>
             <w:r>
               <w:rPr>
+                <w:rStyle w:val="None"/>
                 <w:rtl w:val="0"/>
                 <w:lang w:val="en-US"/>
               </w:rPr>
@@ -1590,6 +1532,7 @@
             </w:r>
             <w:r>
               <w:rPr>
+                <w:rStyle w:val="None"/>
                 <w:rtl w:val="0"/>
                 <w:lang w:val="en-US"/>
               </w:rPr>
@@ -1599,7 +1542,7 @@
         </w:tc>
         <w:tc>
           <w:tcPr>
-            <w:tcW w:type="dxa" w:w="3293"/>
+            <w:tcW w:type="dxa" w:w="3294"/>
             <w:tcBorders>
               <w:top w:val="nil"/>
               <w:left w:val="single" w:color="000000" w:sz="4" w:space="0" w:shadow="0" w:frame="0"/>
@@ -1617,15 +1560,17 @@
           </w:tcPr>
           <w:p>
             <w:pPr>
-              <w:pStyle w:val="Body"/>
+              <w:pStyle w:val="Body A"/>
               <w:jc w:val="center"/>
               <w:rPr>
+                <w:rStyle w:val="None"/>
                 <w:b w:val="1"/>
                 <w:bCs w:val="1"/>
               </w:rPr>
             </w:pPr>
             <w:r>
               <w:rPr>
+                <w:rStyle w:val="None"/>
                 <w:b w:val="1"/>
                 <w:bCs w:val="1"/>
                 <w:rtl w:val="0"/>
@@ -1636,16 +1581,18 @@
           </w:p>
           <w:p>
             <w:pPr>
-              <w:pStyle w:val="Body"/>
+              <w:pStyle w:val="Body A"/>
               <w:bidi w:val="0"/>
               <w:ind w:left="0" w:right="0" w:firstLine="0"/>
               <w:jc w:val="center"/>
               <w:rPr>
-                <w:rtl w:val="0"/>
-              </w:rPr>
-            </w:pPr>
-            <w:r>
-              <w:rPr>
+                <w:rStyle w:val="None"/>
+                <w:rtl w:val="0"/>
+              </w:rPr>
+            </w:pPr>
+            <w:r>
+              <w:rPr>
+                <w:rStyle w:val="None"/>
                 <w:rtl w:val="0"/>
                 <w:lang w:val="en-US"/>
               </w:rPr>
@@ -1654,16 +1601,18 @@
           </w:p>
           <w:p>
             <w:pPr>
-              <w:pStyle w:val="Body"/>
+              <w:pStyle w:val="Body A"/>
               <w:bidi w:val="0"/>
               <w:ind w:left="0" w:right="0" w:firstLine="0"/>
               <w:jc w:val="center"/>
               <w:rPr>
-                <w:rtl w:val="0"/>
-              </w:rPr>
-            </w:pPr>
-            <w:r>
-              <w:rPr>
+                <w:rStyle w:val="None"/>
+                <w:rtl w:val="0"/>
+              </w:rPr>
+            </w:pPr>
+            <w:r>
+              <w:rPr>
+                <w:rStyle w:val="None"/>
                 <w:rtl w:val="0"/>
                 <w:lang w:val="en-US"/>
               </w:rPr>
@@ -1672,7 +1621,7 @@
           </w:p>
           <w:p>
             <w:pPr>
-              <w:pStyle w:val="Body"/>
+              <w:pStyle w:val="Body A"/>
               <w:bidi w:val="0"/>
               <w:ind w:left="0" w:right="0" w:firstLine="0"/>
               <w:jc w:val="center"/>
@@ -1682,6 +1631,7 @@
             </w:pPr>
             <w:r>
               <w:rPr>
+                <w:rStyle w:val="None"/>
                 <w:rtl w:val="0"/>
                 <w:lang w:val="en-US"/>
               </w:rPr>
@@ -1695,13 +1645,15 @@
       <w:pPr>
         <w:pStyle w:val="No Spacing"/>
         <w:widowControl w:val="0"/>
+        <w:ind w:left="108" w:hanging="108"/>
       </w:pPr>
       <w:r>
         <w:rPr>
+          <w:rStyle w:val="None"/>
           <w:b w:val="1"/>
           <w:bCs w:val="1"/>
-          <w:sz w:val="16"/>
-          <w:szCs w:val="16"/>
+          <w:sz w:val="24"/>
+          <w:szCs w:val="24"/>
         </w:rPr>
       </w:r>
     </w:p>
@@ -1925,18 +1877,61 @@
       <w:lang w:val="en-US"/>
     </w:rPr>
   </w:style>
+  <w:style w:type="character" w:styleId="None">
+    <w:name w:val="None"/>
+  </w:style>
   <w:style w:type="character" w:styleId="Hyperlink.0">
     <w:name w:val="Hyperlink.0"/>
-    <w:basedOn w:val="Hyperlink"/>
+    <w:basedOn w:val="None"/>
     <w:next w:val="Hyperlink.0"/>
     <w:rPr>
       <w:color w:val="1f4e79"/>
+      <w:sz w:val="24"/>
+      <w:szCs w:val="24"/>
       <w:u w:val="single" w:color="1f4e79"/>
     </w:rPr>
   </w:style>
   <w:style w:type="paragraph" w:styleId="Body">
     <w:name w:val="Body"/>
     <w:next w:val="Body"/>
+    <w:pPr>
+      <w:keepNext w:val="0"/>
+      <w:keepLines w:val="0"/>
+      <w:pageBreakBefore w:val="0"/>
+      <w:widowControl w:val="1"/>
+      <w:shd w:val="clear" w:color="auto" w:fill="auto"/>
+      <w:suppressAutoHyphens w:val="0"/>
+      <w:bidi w:val="0"/>
+      <w:spacing w:before="0" w:after="0" w:line="240" w:lineRule="auto"/>
+      <w:ind w:left="0" w:right="0" w:firstLine="0"/>
+      <w:jc w:val="left"/>
+      <w:outlineLvl w:val="9"/>
+    </w:pPr>
+    <w:rPr>
+      <w:rFonts w:ascii="Times New Roman" w:cs="Arial Unicode MS" w:hAnsi="Times New Roman" w:eastAsia="Arial Unicode MS"/>
+      <w:b w:val="0"/>
+      <w:bCs w:val="0"/>
+      <w:i w:val="0"/>
+      <w:iCs w:val="0"/>
+      <w:caps w:val="0"/>
+      <w:smallCaps w:val="0"/>
+      <w:strike w:val="0"/>
+      <w:dstrike w:val="0"/>
+      <w:outline w:val="0"/>
+      <w:color w:val="000000"/>
+      <w:spacing w:val="0"/>
+      <w:kern w:val="0"/>
+      <w:position w:val="0"/>
+      <w:sz w:val="24"/>
+      <w:szCs w:val="24"/>
+      <w:u w:val="none" w:color="000000"/>
+      <w:vertAlign w:val="baseline"/>
+      <w:lang w:val="en-US"/>
+    </w:rPr>
+  </w:style>
+  <w:style w:type="paragraph" w:styleId="Body A">
+    <w:name w:val="Body A"/>
+    <w:next w:val="Body A"/>
     <w:pPr>
       <w:keepNext w:val="0"/>
       <w:keepLines w:val="0"/>
@@ -2168,17 +2163,17 @@
         <a:solidFill>
           <a:srgbClr val="FFFFFF"/>
         </a:solidFill>
-        <a:ln w="12700" cap="flat">
+        <a:ln w="25400" cap="flat">
           <a:solidFill>
             <a:schemeClr val="accent1"/>
           </a:solidFill>
           <a:prstDash val="solid"/>
-          <a:miter lim="800000"/>
+          <a:round/>
         </a:ln>
         <a:effectLst/>
         <a:sp3d/>
       </a:spPr>
-      <a:bodyPr rot="0" spcFirstLastPara="1" vertOverflow="overflow" horzOverflow="overflow" vert="horz" wrap="square" lIns="45719" tIns="45719" rIns="45719" bIns="45719" numCol="1" spcCol="38100" rtlCol="0" anchor="ctr" upright="0">
+      <a:bodyPr rot="0" spcFirstLastPara="1" vertOverflow="overflow" horzOverflow="overflow" vert="horz" wrap="square" lIns="45718" tIns="45718" rIns="45718" bIns="45718" numCol="1" spcCol="38100" rtlCol="0" anchor="ctr" upright="0">
         <a:spAutoFit/>
       </a:bodyPr>
       <a:lstStyle>
@@ -2206,10 +2201,10 @@
             </a:solidFill>
             <a:effectLst/>
             <a:uFillTx/>
-            <a:latin typeface="American Typewriter"/>
-            <a:ea typeface="American Typewriter"/>
-            <a:cs typeface="American Typewriter"/>
-            <a:sym typeface="American Typewriter"/>
+            <a:latin typeface="+mn-lt"/>
+            <a:ea typeface="+mn-ea"/>
+            <a:cs typeface="+mn-cs"/>
+            <a:sym typeface="Helvetica Neue"/>
           </a:defRPr>
         </a:defPPr>
         <a:lvl1pPr marL="0" marR="0" indent="0" algn="l" defTabSz="914400" rtl="0" fontAlgn="auto" latinLnBrk="1" hangingPunct="0">
@@ -2457,12 +2452,12 @@
     <a:lnDef>
       <a:spPr>
         <a:noFill/>
-        <a:ln w="12700" cap="flat">
+        <a:ln w="25400" cap="flat">
           <a:solidFill>
             <a:schemeClr val="accent1"/>
           </a:solidFill>
           <a:prstDash val="solid"/>
-          <a:miter lim="800000"/>
+          <a:round/>
         </a:ln>
         <a:effectLst/>
         <a:sp3d/>
@@ -2749,7 +2744,7 @@
         <a:effectLst/>
         <a:sp3d/>
       </a:spPr>
-      <a:bodyPr rot="0" spcFirstLastPara="1" vertOverflow="overflow" horzOverflow="overflow" vert="horz" wrap="square" lIns="45719" tIns="45719" rIns="45719" bIns="45719" numCol="1" spcCol="38100" rtlCol="0" anchor="t" upright="0">
+      <a:bodyPr rot="0" spcFirstLastPara="1" vertOverflow="overflow" horzOverflow="overflow" vert="horz" wrap="square" lIns="45718" tIns="45718" rIns="45718" bIns="45718" numCol="1" spcCol="38100" rtlCol="0" anchor="t" upright="0">
         <a:spAutoFit/>
       </a:bodyPr>
       <a:lstStyle>
@@ -2777,10 +2772,10 @@
             </a:solidFill>
             <a:effectLst/>
             <a:uFillTx/>
-            <a:latin typeface="American Typewriter"/>
-            <a:ea typeface="American Typewriter"/>
-            <a:cs typeface="American Typewriter"/>
-            <a:sym typeface="American Typewriter"/>
+            <a:latin typeface="+mn-lt"/>
+            <a:ea typeface="+mn-ea"/>
+            <a:cs typeface="+mn-cs"/>
+            <a:sym typeface="Helvetica Neue"/>
           </a:defRPr>
         </a:defPPr>
         <a:lvl1pPr marL="0" marR="0" indent="0" algn="l" defTabSz="914400" rtl="0" fontAlgn="auto" latinLnBrk="1" hangingPunct="0">

</xml_diff>

<commit_message>
updated deploy script and resumes
</commit_message>
<xml_diff>
--- a/src/files/resume.docx
+++ b/src/files/resume.docx
@@ -258,32 +258,42 @@
           <w:rtl w:val="0"/>
           <w:lang w:val="en-US"/>
         </w:rPr>
-        <w:t xml:space="preserve">Portfolio =&gt; </w:t>
-      </w:r>
-      <w:r>
-        <w:rPr>
-          <w:rStyle w:val="Hyperlink.0"/>
+        <w:t>Portfolio =&gt;</w:t>
+      </w:r>
+      <w:r>
+        <w:rPr>
+          <w:rStyle w:val="None"/>
+          <w:sz w:val="24"/>
+          <w:szCs w:val="24"/>
+          <w:rtl w:val="0"/>
+          <w:lang w:val="en-US"/>
+        </w:rPr>
+        <w:t xml:space="preserve"> </w:t>
+      </w:r>
+      <w:r>
+        <w:rPr>
+          <w:rStyle w:val="Hyperlink.1"/>
         </w:rPr>
         <w:fldChar w:fldCharType="begin" w:fldLock="0"/>
       </w:r>
       <w:r>
         <w:rPr>
-          <w:rStyle w:val="Hyperlink.0"/>
-        </w:rPr>
-        <w:instrText xml:space="preserve"> HYPERLINK "http://doug-soule-portfolio.s3-website-us-east-1.amazonaws.com/"</w:instrText>
-      </w:r>
-      <w:r>
-        <w:rPr>
-          <w:rStyle w:val="Hyperlink.0"/>
+          <w:rStyle w:val="Hyperlink.1"/>
+        </w:rPr>
+        <w:instrText xml:space="preserve"> HYPERLINK "http://DevelopWithSoule.net"</w:instrText>
+      </w:r>
+      <w:r>
+        <w:rPr>
+          <w:rStyle w:val="Hyperlink.1"/>
         </w:rPr>
         <w:fldChar w:fldCharType="separate" w:fldLock="0"/>
       </w:r>
       <w:r>
         <w:rPr>
-          <w:rStyle w:val="Hyperlink.0"/>
+          <w:rStyle w:val="Hyperlink.1"/>
           <w:rtl w:val="0"/>
         </w:rPr>
-        <w:t>http://doug-soule-portfolio.s3-website-us-east-1.amazonaws.com/</w:t>
+        <w:t>DevelopWithSoule.net</w:t>
       </w:r>
       <w:r>
         <w:rPr/>
@@ -717,7 +727,23 @@
                 <w:rtl w:val="0"/>
                 <w:lang w:val="en-US"/>
               </w:rPr>
-              <w:t>Amazon Web Services (DynamoDB, S3), snowflakeDB, Microsoft AzureSQL, Google Big Query, mongoDB, SQ, Docker, JIRA, SCRUM, Kanban, Remote Development, Trunk Based Development, Continuous Integration and Delivery (CICD), GIT (version control), GitHub, BitBucket</w:t>
+              <w:t>Amazon Web Services (DynamoDB, S3), snowflakeDB, Microsoft AzureSQL, Google Big Query, mongoDB, SQ</w:t>
+            </w:r>
+            <w:r>
+              <w:rPr>
+                <w:rStyle w:val="None"/>
+                <w:rtl w:val="0"/>
+                <w:lang w:val="en-US"/>
+              </w:rPr>
+              <w:t>L</w:t>
+            </w:r>
+            <w:r>
+              <w:rPr>
+                <w:rStyle w:val="None"/>
+                <w:rtl w:val="0"/>
+                <w:lang w:val="en-US"/>
+              </w:rPr>
+              <w:t>, Docker, JIRA, SCRUM, Kanban, Remote Development, Trunk Based Development, Continuous Integration and Delivery (CICD), GIT (version control), GitHub, BitBucket</w:t>
             </w:r>
           </w:p>
         </w:tc>
@@ -906,7 +932,15 @@
                 <w:rtl w:val="0"/>
                 <w:lang w:val="en-US"/>
               </w:rPr>
-              <w:t>Junior Web Developer</w:t>
+              <w:t>Full Stack</w:t>
+            </w:r>
+            <w:r>
+              <w:rPr>
+                <w:rStyle w:val="None"/>
+                <w:rtl w:val="0"/>
+                <w:lang w:val="en-US"/>
+              </w:rPr>
+              <w:t xml:space="preserve"> Web Developer</w:t>
             </w:r>
           </w:p>
           <w:p>
@@ -1889,6 +1923,15 @@
       <w:sz w:val="24"/>
       <w:szCs w:val="24"/>
       <w:u w:val="single" w:color="1f4e79"/>
+    </w:rPr>
+  </w:style>
+  <w:style w:type="character" w:styleId="Hyperlink.1">
+    <w:name w:val="Hyperlink.1"/>
+    <w:basedOn w:val="Hyperlink"/>
+    <w:next w:val="Hyperlink.1"/>
+    <w:rPr>
+      <w:color w:val="0000ff"/>
+      <w:u w:val="single" w:color="0000ff"/>
     </w:rPr>
   </w:style>
   <w:style w:type="paragraph" w:styleId="Body">

</xml_diff>